<commit_message>
added first iteration of assignments
</commit_message>
<xml_diff>
--- a/week11-12/assignment/week11-12-assignment.docx
+++ b/week11-12/assignment/week11-12-assignment.docx
@@ -4,184 +4,120 @@
   <w:body>
     <w:p>
       <w:pPr>
+        <w:pStyle w:val="Heading2"/>
+      </w:pPr>
+      <w:bookmarkStart w:id="0" w:name="weeks-11-12-final-project-assignment"/>
+      <w:r>
+        <w:t>Weeks 11 &amp; 12: Final Project Assignment</w:t>
+      </w:r>
+    </w:p>
+    <w:p>
+      <w:pPr>
+        <w:pStyle w:val="Heading3"/>
+      </w:pPr>
+      <w:bookmarkStart w:id="1" w:name="objective"/>
+      <w:r>
+        <w:t>Objective:</w:t>
+      </w:r>
+    </w:p>
+    <w:p>
+      <w:pPr>
         <w:pStyle w:val="FirstParagraph"/>
       </w:pPr>
       <w:r>
-        <w:rPr>
-          <w:b/>
-          <w:bCs/>
-        </w:rPr>
-        <w:t>Assignment: Big Data Engineering Solutions Across Industries</w:t>
-      </w:r>
-    </w:p>
-    <w:p>
-      <w:pPr>
-        <w:pStyle w:val="BodyText"/>
-      </w:pPr>
-      <w:r>
-        <w:rPr>
-          <w:i/>
-          <w:iCs/>
-        </w:rPr>
-        <w:t>Objective:</w:t>
-      </w:r>
-      <w:r>
-        <w:t xml:space="preserve"> Leverage the capabilities of Hadoop, Hive, Hbase, Spark, Solr, Kafka, and NiFi to engineer a real-world data solution. This project will emphasize data ingestion, transformation, storage, and analytical querying.</w:t>
-      </w:r>
-    </w:p>
-    <w:p>
-      <w:pPr>
-        <w:pStyle w:val="BodyText"/>
-      </w:pPr>
-      <w:r>
-        <w:rPr>
-          <w:i/>
-          <w:iCs/>
-        </w:rPr>
-        <w:t>Duration:</w:t>
-      </w:r>
-      <w:r>
-        <w:t xml:space="preserve"> 2 Weeks</w:t>
-      </w:r>
-    </w:p>
-    <w:p>
-      <w:r>
-        <w:rPr>
-          <w:noProof/>
-        </w:rPr>
-        <w:pict w14:anchorId="7884597A">
-          <v:rect id="_x0000_i1029" alt="" style="width:468pt;height:.05pt;mso-width-percent:0;mso-height-percent:0;mso-width-percent:0;mso-height-percent:0" o:hralign="center" o:hrstd="t" o:hr="t"/>
-        </w:pict>
-      </w:r>
-    </w:p>
-    <w:p>
-      <w:pPr>
-        <w:pStyle w:val="FirstParagraph"/>
-      </w:pPr>
-      <w:r>
-        <w:rPr>
-          <w:b/>
-          <w:bCs/>
-        </w:rPr>
-        <w:t>Assignment Breakdown:</w:t>
-      </w:r>
-    </w:p>
-    <w:p>
-      <w:pPr>
+        <w:t>Leverage the technologies you’ve learned over the course of this class to implement a data-focused solution of your choosing. At the end of this project, you should create a report documenting your work.</w:t>
+      </w:r>
+    </w:p>
+    <w:p>
+      <w:pPr>
+        <w:pStyle w:val="Heading3"/>
+      </w:pPr>
+      <w:bookmarkStart w:id="2" w:name="requirements"/>
+      <w:bookmarkEnd w:id="1"/>
+      <w:r>
+        <w:t>Requirements:</w:t>
+      </w:r>
+    </w:p>
+    <w:p>
+      <w:pPr>
+        <w:pStyle w:val="Compact"/>
         <w:numPr>
           <w:ilvl w:val="0"/>
           <w:numId w:val="2"/>
         </w:numPr>
       </w:pPr>
       <w:r>
-        <w:rPr>
-          <w:b/>
-          <w:bCs/>
-        </w:rPr>
-        <w:t>Selection of Use Case:</w:t>
-      </w:r>
-      <w:r>
-        <w:t xml:space="preserve"> Choose one of the listed use cases below. Each represents a data engineering challenge faced by a specific industry.</w:t>
-      </w:r>
-    </w:p>
-    <w:p>
-      <w:pPr>
+        <w:t>You must use at least 2 of the components you’ve learned (e.g., HDFS, YARN, Hive, HBase, Spark, Kafka, Solr, NiFi).</w:t>
+      </w:r>
+    </w:p>
+    <w:p>
+      <w:pPr>
+        <w:pStyle w:val="Compact"/>
         <w:numPr>
           <w:ilvl w:val="0"/>
           <w:numId w:val="2"/>
         </w:numPr>
       </w:pPr>
       <w:r>
-        <w:rPr>
-          <w:b/>
-          <w:bCs/>
-        </w:rPr>
-        <w:t>Data Pipeline Design:</w:t>
-      </w:r>
-      <w:r>
-        <w:t xml:space="preserve"> Design your data flow and pipeline, specifying the role of each component.</w:t>
-      </w:r>
-    </w:p>
-    <w:p>
-      <w:pPr>
+        <w:t>Document your data source.</w:t>
+      </w:r>
+    </w:p>
+    <w:p>
+      <w:pPr>
+        <w:pStyle w:val="Compact"/>
         <w:numPr>
           <w:ilvl w:val="0"/>
           <w:numId w:val="2"/>
         </w:numPr>
       </w:pPr>
       <w:r>
-        <w:rPr>
-          <w:b/>
-          <w:bCs/>
-        </w:rPr>
-        <w:t>Implementation:</w:t>
-      </w:r>
-      <w:r>
-        <w:t xml:space="preserve"> Set up data ingestion, transformation, storage, and create SQL queries to derive analytical insights.</w:t>
-      </w:r>
-    </w:p>
-    <w:p>
-      <w:pPr>
+        <w:t>Describe the operations or transformations you performed on the data.</w:t>
+      </w:r>
+    </w:p>
+    <w:p>
+      <w:pPr>
+        <w:pStyle w:val="Compact"/>
         <w:numPr>
           <w:ilvl w:val="0"/>
           <w:numId w:val="2"/>
         </w:numPr>
       </w:pPr>
       <w:r>
-        <w:rPr>
-          <w:b/>
-          <w:bCs/>
-        </w:rPr>
-        <w:t>Presentation Creation:</w:t>
-      </w:r>
-      <w:r>
-        <w:t xml:space="preserve"> Compile a comprehensive PowerPoint detailing the problem, your solution’s architecture, the role of each component, and insights gained from your SQL analytics.</w:t>
-      </w:r>
-    </w:p>
-    <w:p>
-      <w:pPr>
+        <w:t>Explain why you chose to use the components you did.</w:t>
+      </w:r>
+    </w:p>
+    <w:p>
+      <w:pPr>
+        <w:pStyle w:val="Compact"/>
         <w:numPr>
           <w:ilvl w:val="0"/>
           <w:numId w:val="2"/>
         </w:numPr>
       </w:pPr>
       <w:r>
-        <w:rPr>
-          <w:b/>
-          <w:bCs/>
-        </w:rPr>
-        <w:t>Demo Recording:</w:t>
-      </w:r>
-      <w:r>
-        <w:t xml:space="preserve"> Produce a video where you walk viewers through your data pipeline, explain design choices, and demonstrate your SQL analytics.</w:t>
-      </w:r>
-    </w:p>
-    <w:p>
-      <w:pPr>
+        <w:t>Include screenshots of the data usage across all the components you used.</w:t>
+      </w:r>
+    </w:p>
+    <w:p>
+      <w:pPr>
+        <w:pStyle w:val="Compact"/>
         <w:numPr>
           <w:ilvl w:val="0"/>
           <w:numId w:val="2"/>
         </w:numPr>
       </w:pPr>
       <w:r>
-        <w:rPr>
-          <w:b/>
-          <w:bCs/>
-        </w:rPr>
-        <w:t>Submission:</w:t>
-      </w:r>
-      <w:r>
-        <w:t xml:space="preserve"> Upload both your PowerPoint presentation and your demo video.</w:t>
-      </w:r>
-    </w:p>
-    <w:p>
-      <w:r>
-        <w:rPr>
-          <w:noProof/>
-        </w:rPr>
-        <w:pict w14:anchorId="55432111">
-          <v:rect id="_x0000_i1028" alt="" style="width:468pt;height:.05pt;mso-width-percent:0;mso-height-percent:0;mso-width-percent:0;mso-height-percent:0" o:hralign="center" o:hrstd="t" o:hr="t"/>
-        </w:pict>
+        <w:t>Your report should be at least 2 pages in length.</w:t>
+      </w:r>
+    </w:p>
+    <w:p>
+      <w:pPr>
+        <w:pStyle w:val="Heading3"/>
+      </w:pPr>
+      <w:bookmarkStart w:id="3" w:name="suggested-use-cases-optional"/>
+      <w:bookmarkEnd w:id="2"/>
+      <w:r>
+        <w:t>Suggested Use Cases (Optional):</w:t>
       </w:r>
     </w:p>
     <w:p>
@@ -189,11 +125,7 @@
         <w:pStyle w:val="FirstParagraph"/>
       </w:pPr>
       <w:r>
-        <w:rPr>
-          <w:b/>
-          <w:bCs/>
-        </w:rPr>
-        <w:t>Use Cases:</w:t>
+        <w:t>While you are free to choose any data and scenario for this project, here are some sample use cases and associated datasets to inspire your work:</w:t>
       </w:r>
     </w:p>
     <w:p>
@@ -411,7 +343,6 @@
           <w:b/>
           <w:bCs/>
         </w:rPr>
-        <w:lastRenderedPageBreak/>
         <w:t>Problem:</w:t>
       </w:r>
       <w:r>
@@ -446,24 +377,20 @@
       </w:hyperlink>
     </w:p>
     <w:p>
-      <w:r>
-        <w:rPr>
-          <w:noProof/>
-        </w:rPr>
-        <w:pict w14:anchorId="5CE91370">
-          <v:rect id="_x0000_i1027" alt="" style="width:468pt;height:.05pt;mso-width-percent:0;mso-height-percent:0;mso-width-percent:0;mso-height-percent:0" o:hralign="center" o:hrstd="t" o:hr="t"/>
-        </w:pict>
-      </w:r>
-    </w:p>
-    <w:p>
       <w:pPr>
         <w:pStyle w:val="FirstParagraph"/>
       </w:pPr>
       <w:r>
-        <w:rPr>
-          <w:b/>
-          <w:bCs/>
-        </w:rPr>
+        <w:t>Remember, the use of these suggested datasets and use cases is optional. You are encouraged to explore other datasets that may be of interest to you.</w:t>
+      </w:r>
+    </w:p>
+    <w:p>
+      <w:pPr>
+        <w:pStyle w:val="Heading3"/>
+      </w:pPr>
+      <w:bookmarkStart w:id="4" w:name="submission-guidelines"/>
+      <w:bookmarkEnd w:id="3"/>
+      <w:r>
         <w:t>Submission Guidelines:</w:t>
       </w:r>
     </w:p>
@@ -476,107 +403,7 @@
         </w:numPr>
       </w:pPr>
       <w:r>
-        <w:rPr>
-          <w:b/>
-          <w:bCs/>
-        </w:rPr>
-        <w:t>PowerPoint Presentation:</w:t>
-      </w:r>
-    </w:p>
-    <w:p>
-      <w:pPr>
-        <w:pStyle w:val="Compact"/>
-        <w:numPr>
-          <w:ilvl w:val="1"/>
-          <w:numId w:val="9"/>
-        </w:numPr>
-      </w:pPr>
-      <w:r>
-        <w:t>Title Slide: Use Case Name, Your Name, Date</w:t>
-      </w:r>
-    </w:p>
-    <w:p>
-      <w:pPr>
-        <w:pStyle w:val="Compact"/>
-        <w:numPr>
-          <w:ilvl w:val="1"/>
-          <w:numId w:val="9"/>
-        </w:numPr>
-      </w:pPr>
-      <w:r>
-        <w:t>Problem Overview: Brief on the chosen industry challenge.</w:t>
-      </w:r>
-    </w:p>
-    <w:p>
-      <w:pPr>
-        <w:pStyle w:val="Compact"/>
-        <w:numPr>
-          <w:ilvl w:val="1"/>
-          <w:numId w:val="9"/>
-        </w:numPr>
-      </w:pPr>
-      <w:r>
-        <w:t>System Architecture: Flow diagram showcasing the pipeline and role of each component.</w:t>
-      </w:r>
-    </w:p>
-    <w:p>
-      <w:pPr>
-        <w:pStyle w:val="Compact"/>
-        <w:numPr>
-          <w:ilvl w:val="1"/>
-          <w:numId w:val="9"/>
-        </w:numPr>
-      </w:pPr>
-      <w:r>
-        <w:t>Data Ingestion &amp; Transformation: Elaborate on data sources and transformation processes.</w:t>
-      </w:r>
-    </w:p>
-    <w:p>
-      <w:pPr>
-        <w:pStyle w:val="Compact"/>
-        <w:numPr>
-          <w:ilvl w:val="1"/>
-          <w:numId w:val="9"/>
-        </w:numPr>
-      </w:pPr>
-      <w:r>
-        <w:t>Storage Strategy: Justify storage choices, schemas, and structures.</w:t>
-      </w:r>
-    </w:p>
-    <w:p>
-      <w:pPr>
-        <w:pStyle w:val="Compact"/>
-        <w:numPr>
-          <w:ilvl w:val="1"/>
-          <w:numId w:val="9"/>
-        </w:numPr>
-      </w:pPr>
-      <w:r>
-        <w:t>Analytical Queries: Showcase SQL queries and their results.</w:t>
-      </w:r>
-    </w:p>
-    <w:p>
-      <w:pPr>
-        <w:pStyle w:val="Compact"/>
-        <w:numPr>
-          <w:ilvl w:val="1"/>
-          <w:numId w:val="9"/>
-        </w:numPr>
-      </w:pPr>
-      <w:r>
-        <w:t>Insights &amp; Observations: Deductions from the analytical results.</w:t>
-      </w:r>
-    </w:p>
-    <w:p>
-      <w:pPr>
-        <w:pStyle w:val="Compact"/>
-        <w:numPr>
-          <w:ilvl w:val="1"/>
-          <w:numId w:val="9"/>
-        </w:numPr>
-      </w:pPr>
-      <w:r>
-        <w:t>Conclusion: Wrap-up and possible future improvements.</w:t>
+        <w:t>Submit your report in PDF format.</w:t>
       </w:r>
     </w:p>
     <w:p>
@@ -588,83 +415,8 @@
         </w:numPr>
       </w:pPr>
       <w:r>
-        <w:rPr>
-          <w:b/>
-          <w:bCs/>
-        </w:rPr>
-        <w:t>Video Demo:</w:t>
-      </w:r>
-    </w:p>
-    <w:p>
-      <w:pPr>
-        <w:pStyle w:val="Compact"/>
-        <w:numPr>
-          <w:ilvl w:val="1"/>
-          <w:numId w:val="10"/>
-        </w:numPr>
-      </w:pPr>
-      <w:r>
-        <w:t>Duration: 10-15 minutes.</w:t>
-      </w:r>
-    </w:p>
-    <w:p>
-      <w:pPr>
-        <w:pStyle w:val="Compact"/>
-        <w:numPr>
-          <w:ilvl w:val="1"/>
-          <w:numId w:val="10"/>
-        </w:numPr>
-      </w:pPr>
-      <w:r>
-        <w:t>Introduce the selected use case.</w:t>
-      </w:r>
-    </w:p>
-    <w:p>
-      <w:pPr>
-        <w:pStyle w:val="Compact"/>
-        <w:numPr>
-          <w:ilvl w:val="1"/>
-          <w:numId w:val="10"/>
-        </w:numPr>
-      </w:pPr>
-      <w:r>
-        <w:t>Delve into the designed data pipeline.</w:t>
-      </w:r>
-    </w:p>
-    <w:p>
-      <w:pPr>
-        <w:pStyle w:val="Compact"/>
-        <w:numPr>
-          <w:ilvl w:val="1"/>
-          <w:numId w:val="10"/>
-        </w:numPr>
-      </w:pPr>
-      <w:r>
-        <w:t>Walk through data ingestion, transformation, and storage.</w:t>
-      </w:r>
-    </w:p>
-    <w:p>
-      <w:pPr>
-        <w:pStyle w:val="Compact"/>
-        <w:numPr>
-          <w:ilvl w:val="1"/>
-          <w:numId w:val="10"/>
-        </w:numPr>
-      </w:pPr>
-      <w:r>
-        <w:t>Demonstrate analytical SQL queries and discuss results.</w:t>
-      </w:r>
-    </w:p>
-    <w:p>
-      <w:pPr>
-        <w:pStyle w:val="Compact"/>
-        <w:numPr>
-          <w:ilvl w:val="1"/>
-          <w:numId w:val="10"/>
-        </w:numPr>
-      </w:pPr>
-      <w:r>
-        <w:t>Conclude with insights and takeaways.</w:t>
+        <w:lastRenderedPageBreak/>
+        <w:t>Ensure that all images and text in your report are legible.</w:t>
       </w:r>
     </w:p>
     <w:p>
@@ -676,36 +428,7 @@
         </w:numPr>
       </w:pPr>
       <w:r>
-        <w:rPr>
-          <w:b/>
-          <w:bCs/>
-        </w:rPr>
-        <w:t>Upload:</w:t>
-      </w:r>
-      <w:r>
-        <w:t xml:space="preserve"> Ensure the files are correctly named and upload them to the designated platform.</w:t>
-      </w:r>
-    </w:p>
-    <w:p>
-      <w:r>
-        <w:rPr>
-          <w:noProof/>
-        </w:rPr>
-        <w:pict w14:anchorId="0F2B63E1">
-          <v:rect id="_x0000_i1026" alt="" style="width:468pt;height:.05pt;mso-width-percent:0;mso-height-percent:0;mso-width-percent:0;mso-height-percent:0" o:hralign="center" o:hrstd="t" o:hr="t"/>
-        </w:pict>
-      </w:r>
-    </w:p>
-    <w:p>
-      <w:pPr>
-        <w:pStyle w:val="FirstParagraph"/>
-      </w:pPr>
-      <w:r>
-        <w:rPr>
-          <w:b/>
-          <w:bCs/>
-        </w:rPr>
-        <w:t>Evaluation Criteria:</w:t>
+        <w:t>Adhere to the 2-page minimum requirement.</w:t>
       </w:r>
     </w:p>
     <w:p>
@@ -713,69 +436,29 @@
         <w:pStyle w:val="Compact"/>
         <w:numPr>
           <w:ilvl w:val="0"/>
-          <w:numId w:val="11"/>
+          <w:numId w:val="8"/>
         </w:numPr>
       </w:pPr>
       <w:r>
-        <w:t>Depth of Understanding</w:t>
-      </w:r>
-    </w:p>
-    <w:p>
-      <w:pPr>
-        <w:pStyle w:val="Compact"/>
-        <w:numPr>
-          <w:ilvl w:val="0"/>
-          <w:numId w:val="11"/>
-        </w:numPr>
-      </w:pPr>
-      <w:r>
-        <w:t>Logical and Efficient Data Pipeline</w:t>
-      </w:r>
-    </w:p>
-    <w:p>
-      <w:pPr>
-        <w:pStyle w:val="Compact"/>
-        <w:numPr>
-          <w:ilvl w:val="0"/>
-          <w:numId w:val="11"/>
-        </w:numPr>
-      </w:pPr>
-      <w:r>
-        <w:t>Clarity in Role of Each Component</w:t>
-      </w:r>
-    </w:p>
-    <w:p>
-      <w:pPr>
-        <w:pStyle w:val="Compact"/>
-        <w:numPr>
-          <w:ilvl w:val="0"/>
-          <w:numId w:val="11"/>
-        </w:numPr>
-      </w:pPr>
-      <w:r>
-        <w:t>Analytical Capability with SQL</w:t>
-      </w:r>
-    </w:p>
-    <w:p>
-      <w:pPr>
-        <w:pStyle w:val="Compact"/>
-        <w:numPr>
-          <w:ilvl w:val="0"/>
-          <w:numId w:val="11"/>
-        </w:numPr>
-      </w:pPr>
-      <w:r>
-        <w:t>Presentation and Demonstration Quality</w:t>
-      </w:r>
-    </w:p>
-    <w:p>
-      <w:r>
-        <w:rPr>
-          <w:noProof/>
-        </w:rPr>
-        <w:pict w14:anchorId="2FD5C8CE">
-          <v:rect id="_x0000_i1025" alt="" style="width:468pt;height:.05pt;mso-width-percent:0;mso-height-percent:0;mso-width-percent:0;mso-height-percent:0" o:hralign="center" o:hrstd="t" o:hr="t"/>
-        </w:pict>
+        <w:t>Ensure to provide a link or reference to any external datasets or sources you’ve used.</w:t>
+      </w:r>
+    </w:p>
+    <w:p>
+      <w:pPr>
+        <w:pStyle w:val="Heading3"/>
+      </w:pPr>
+      <w:bookmarkStart w:id="5" w:name="evaluation"/>
+      <w:bookmarkEnd w:id="4"/>
+      <w:r>
+        <w:t>Evaluation:</w:t>
+      </w:r>
+    </w:p>
+    <w:p>
+      <w:pPr>
+        <w:pStyle w:val="FirstParagraph"/>
+      </w:pPr>
+      <w:r>
+        <w:t>Your final project will be evaluated based on: 1. The complexity and relevance of your chosen use case. 2. How effectively you’ve leveraged the technologies learned in class. 3. The clarity and organization of your report.</w:t>
       </w:r>
     </w:p>
     <w:p>
@@ -783,14 +466,10 @@
         <w:pStyle w:val="BodyText"/>
       </w:pPr>
       <w:r>
-        <w:t xml:space="preserve">Best wishes! We’re eager to see your </w:t>
-      </w:r>
-      <w:r>
-        <w:t>big data</w:t>
-      </w:r>
-      <w:r>
-        <w:t xml:space="preserve"> prowess in action!</w:t>
-      </w:r>
+        <w:t>Good luck, and we’re excited to see what you come up with!</w:t>
+      </w:r>
+      <w:bookmarkEnd w:id="0"/>
+      <w:bookmarkEnd w:id="5"/>
     </w:p>
     <w:sectPr>
       <w:pgSz w:w="12240" w:h="15840"/>
@@ -850,7 +529,7 @@
   <w:abstractNum w:abstractNumId="0" w15:restartNumberingAfterBreak="0">
     <w:nsid w:val="0000A990"/>
     <w:multiLevelType w:val="multilevel"/>
-    <w:tmpl w:val="E21E4EDE"/>
+    <w:tmpl w:val="F6E67982"/>
     <w:lvl w:ilvl="0">
       <w:numFmt w:val="bullet"/>
       <w:lvlText w:val=" "/>
@@ -927,7 +606,7 @@
   <w:abstractNum w:abstractNumId="1" w15:restartNumberingAfterBreak="0">
     <w:nsid w:val="0000A991"/>
     <w:multiLevelType w:val="multilevel"/>
-    <w:tmpl w:val="DD10318C"/>
+    <w:tmpl w:val="248A2346"/>
     <w:lvl w:ilvl="0">
       <w:numFmt w:val="bullet"/>
       <w:lvlText w:val="•"/>
@@ -1004,7 +683,7 @@
   <w:abstractNum w:abstractNumId="2" w15:restartNumberingAfterBreak="0">
     <w:nsid w:val="00A99411"/>
     <w:multiLevelType w:val="multilevel"/>
-    <w:tmpl w:val="CA828C2E"/>
+    <w:tmpl w:val="6AB64D58"/>
     <w:lvl w:ilvl="0">
       <w:start w:val="1"/>
       <w:numFmt w:val="decimal"/>
@@ -1087,10 +766,10 @@
       </w:pPr>
     </w:lvl>
   </w:abstractNum>
-  <w:num w:numId="1" w16cid:durableId="1721392938">
+  <w:num w:numId="1" w16cid:durableId="863976027">
     <w:abstractNumId w:val="0"/>
   </w:num>
-  <w:num w:numId="2" w16cid:durableId="933787110">
+  <w:num w:numId="2" w16cid:durableId="1937058637">
     <w:abstractNumId w:val="2"/>
     <w:lvlOverride w:ilvl="0">
       <w:startOverride w:val="1"/>
@@ -1120,7 +799,7 @@
       <w:startOverride w:val="1"/>
     </w:lvlOverride>
   </w:num>
-  <w:num w:numId="3" w16cid:durableId="855382109">
+  <w:num w:numId="3" w16cid:durableId="1722292856">
     <w:abstractNumId w:val="2"/>
     <w:lvlOverride w:ilvl="0">
       <w:startOverride w:val="1"/>
@@ -1150,55 +829,19 @@
       <w:startOverride w:val="1"/>
     </w:lvlOverride>
   </w:num>
-  <w:num w:numId="4" w16cid:durableId="416438047">
+  <w:num w:numId="4" w16cid:durableId="1266229168">
     <w:abstractNumId w:val="1"/>
   </w:num>
-  <w:num w:numId="5" w16cid:durableId="1096944402">
+  <w:num w:numId="5" w16cid:durableId="1811513024">
     <w:abstractNumId w:val="1"/>
   </w:num>
-  <w:num w:numId="6" w16cid:durableId="2018194820">
+  <w:num w:numId="6" w16cid:durableId="129252155">
     <w:abstractNumId w:val="1"/>
   </w:num>
-  <w:num w:numId="7" w16cid:durableId="497891652">
+  <w:num w:numId="7" w16cid:durableId="2044665757">
     <w:abstractNumId w:val="1"/>
   </w:num>
-  <w:num w:numId="8" w16cid:durableId="1778521486">
-    <w:abstractNumId w:val="2"/>
-    <w:lvlOverride w:ilvl="0">
-      <w:startOverride w:val="1"/>
-    </w:lvlOverride>
-    <w:lvlOverride w:ilvl="1">
-      <w:startOverride w:val="1"/>
-    </w:lvlOverride>
-    <w:lvlOverride w:ilvl="2">
-      <w:startOverride w:val="1"/>
-    </w:lvlOverride>
-    <w:lvlOverride w:ilvl="3">
-      <w:startOverride w:val="1"/>
-    </w:lvlOverride>
-    <w:lvlOverride w:ilvl="4">
-      <w:startOverride w:val="1"/>
-    </w:lvlOverride>
-    <w:lvlOverride w:ilvl="5">
-      <w:startOverride w:val="1"/>
-    </w:lvlOverride>
-    <w:lvlOverride w:ilvl="6">
-      <w:startOverride w:val="1"/>
-    </w:lvlOverride>
-    <w:lvlOverride w:ilvl="7">
-      <w:startOverride w:val="1"/>
-    </w:lvlOverride>
-    <w:lvlOverride w:ilvl="8">
-      <w:startOverride w:val="1"/>
-    </w:lvlOverride>
-  </w:num>
-  <w:num w:numId="9" w16cid:durableId="1120227463">
-    <w:abstractNumId w:val="1"/>
-  </w:num>
-  <w:num w:numId="10" w16cid:durableId="140511491">
-    <w:abstractNumId w:val="1"/>
-  </w:num>
-  <w:num w:numId="11" w16cid:durableId="1325933967">
+  <w:num w:numId="8" w16cid:durableId="1099375171">
     <w:abstractNumId w:val="2"/>
     <w:lvlOverride w:ilvl="0">
       <w:startOverride w:val="1"/>

</xml_diff>

<commit_message>
added google cloud vid instructions
</commit_message>
<xml_diff>
--- a/week11-12/assignment/week11-12-assignment.docx
+++ b/week11-12/assignment/week11-12-assignment.docx
@@ -458,7 +458,43 @@
         <w:pStyle w:val="FirstParagraph"/>
       </w:pPr>
       <w:r>
-        <w:t>Your final project will be evaluated based on: 1. The complexity and relevance of your chosen use case. 2. How effectively you’ve leveraged the technologies learned in class. 3. The clarity and organization of your report.</w:t>
+        <w:t xml:space="preserve">Your final project will be evaluated based on: </w:t>
+      </w:r>
+    </w:p>
+    <w:p>
+      <w:pPr>
+        <w:pStyle w:val="FirstParagraph"/>
+        <w:numPr>
+          <w:ilvl w:val="0"/>
+          <w:numId w:val="10"/>
+        </w:numPr>
+      </w:pPr>
+      <w:r>
+        <w:t xml:space="preserve">The complexity and relevance of your chosen use case. </w:t>
+      </w:r>
+    </w:p>
+    <w:p>
+      <w:pPr>
+        <w:pStyle w:val="FirstParagraph"/>
+        <w:numPr>
+          <w:ilvl w:val="0"/>
+          <w:numId w:val="10"/>
+        </w:numPr>
+      </w:pPr>
+      <w:r>
+        <w:t xml:space="preserve">How effectively you’ve leveraged the technologies learned in class. </w:t>
+      </w:r>
+    </w:p>
+    <w:p>
+      <w:pPr>
+        <w:pStyle w:val="FirstParagraph"/>
+        <w:numPr>
+          <w:ilvl w:val="0"/>
+          <w:numId w:val="10"/>
+        </w:numPr>
+      </w:pPr>
+      <w:r>
+        <w:t>The clarity and organization of your report.</w:t>
       </w:r>
     </w:p>
     <w:p>
@@ -763,6 +799,178 @@
       <w:lvlJc w:val="left"/>
       <w:pPr>
         <w:ind w:left="6480" w:hanging="480"/>
+      </w:pPr>
+    </w:lvl>
+  </w:abstractNum>
+  <w:abstractNum w:abstractNumId="3" w15:restartNumberingAfterBreak="0">
+    <w:nsid w:val="328A2143"/>
+    <w:multiLevelType w:val="multilevel"/>
+    <w:tmpl w:val="6AB64D58"/>
+    <w:lvl w:ilvl="0">
+      <w:start w:val="1"/>
+      <w:numFmt w:val="decimal"/>
+      <w:lvlText w:val="%1."/>
+      <w:lvlJc w:val="left"/>
+      <w:pPr>
+        <w:ind w:left="720" w:hanging="480"/>
+      </w:pPr>
+    </w:lvl>
+    <w:lvl w:ilvl="1">
+      <w:start w:val="1"/>
+      <w:numFmt w:val="decimal"/>
+      <w:lvlText w:val="%2."/>
+      <w:lvlJc w:val="left"/>
+      <w:pPr>
+        <w:ind w:left="1440" w:hanging="480"/>
+      </w:pPr>
+    </w:lvl>
+    <w:lvl w:ilvl="2">
+      <w:start w:val="1"/>
+      <w:numFmt w:val="decimal"/>
+      <w:lvlText w:val="%3."/>
+      <w:lvlJc w:val="left"/>
+      <w:pPr>
+        <w:ind w:left="2160" w:hanging="480"/>
+      </w:pPr>
+    </w:lvl>
+    <w:lvl w:ilvl="3">
+      <w:start w:val="1"/>
+      <w:numFmt w:val="decimal"/>
+      <w:lvlText w:val="%4."/>
+      <w:lvlJc w:val="left"/>
+      <w:pPr>
+        <w:ind w:left="2880" w:hanging="480"/>
+      </w:pPr>
+    </w:lvl>
+    <w:lvl w:ilvl="4">
+      <w:start w:val="1"/>
+      <w:numFmt w:val="decimal"/>
+      <w:lvlText w:val="%5."/>
+      <w:lvlJc w:val="left"/>
+      <w:pPr>
+        <w:ind w:left="3600" w:hanging="480"/>
+      </w:pPr>
+    </w:lvl>
+    <w:lvl w:ilvl="5">
+      <w:start w:val="1"/>
+      <w:numFmt w:val="decimal"/>
+      <w:lvlText w:val="%6."/>
+      <w:lvlJc w:val="left"/>
+      <w:pPr>
+        <w:ind w:left="4320" w:hanging="480"/>
+      </w:pPr>
+    </w:lvl>
+    <w:lvl w:ilvl="6">
+      <w:start w:val="1"/>
+      <w:numFmt w:val="decimal"/>
+      <w:lvlText w:val="%7."/>
+      <w:lvlJc w:val="left"/>
+      <w:pPr>
+        <w:ind w:left="5040" w:hanging="480"/>
+      </w:pPr>
+    </w:lvl>
+    <w:lvl w:ilvl="7">
+      <w:start w:val="1"/>
+      <w:numFmt w:val="decimal"/>
+      <w:lvlText w:val="%8."/>
+      <w:lvlJc w:val="left"/>
+      <w:pPr>
+        <w:ind w:left="5760" w:hanging="480"/>
+      </w:pPr>
+    </w:lvl>
+    <w:lvl w:ilvl="8">
+      <w:start w:val="1"/>
+      <w:numFmt w:val="decimal"/>
+      <w:lvlText w:val="%9."/>
+      <w:lvlJc w:val="left"/>
+      <w:pPr>
+        <w:ind w:left="6480" w:hanging="480"/>
+      </w:pPr>
+    </w:lvl>
+  </w:abstractNum>
+  <w:abstractNum w:abstractNumId="4" w15:restartNumberingAfterBreak="0">
+    <w:nsid w:val="54B4411F"/>
+    <w:multiLevelType w:val="hybridMultilevel"/>
+    <w:tmpl w:val="267E3620"/>
+    <w:lvl w:ilvl="0" w:tplc="0409000F">
+      <w:start w:val="1"/>
+      <w:numFmt w:val="decimal"/>
+      <w:lvlText w:val="%1."/>
+      <w:lvlJc w:val="left"/>
+      <w:pPr>
+        <w:ind w:left="720" w:hanging="360"/>
+      </w:pPr>
+    </w:lvl>
+    <w:lvl w:ilvl="1" w:tplc="04090019" w:tentative="1">
+      <w:start w:val="1"/>
+      <w:numFmt w:val="lowerLetter"/>
+      <w:lvlText w:val="%2."/>
+      <w:lvlJc w:val="left"/>
+      <w:pPr>
+        <w:ind w:left="1440" w:hanging="360"/>
+      </w:pPr>
+    </w:lvl>
+    <w:lvl w:ilvl="2" w:tplc="0409001B" w:tentative="1">
+      <w:start w:val="1"/>
+      <w:numFmt w:val="lowerRoman"/>
+      <w:lvlText w:val="%3."/>
+      <w:lvlJc w:val="right"/>
+      <w:pPr>
+        <w:ind w:left="2160" w:hanging="180"/>
+      </w:pPr>
+    </w:lvl>
+    <w:lvl w:ilvl="3" w:tplc="0409000F" w:tentative="1">
+      <w:start w:val="1"/>
+      <w:numFmt w:val="decimal"/>
+      <w:lvlText w:val="%4."/>
+      <w:lvlJc w:val="left"/>
+      <w:pPr>
+        <w:ind w:left="2880" w:hanging="360"/>
+      </w:pPr>
+    </w:lvl>
+    <w:lvl w:ilvl="4" w:tplc="04090019" w:tentative="1">
+      <w:start w:val="1"/>
+      <w:numFmt w:val="lowerLetter"/>
+      <w:lvlText w:val="%5."/>
+      <w:lvlJc w:val="left"/>
+      <w:pPr>
+        <w:ind w:left="3600" w:hanging="360"/>
+      </w:pPr>
+    </w:lvl>
+    <w:lvl w:ilvl="5" w:tplc="0409001B" w:tentative="1">
+      <w:start w:val="1"/>
+      <w:numFmt w:val="lowerRoman"/>
+      <w:lvlText w:val="%6."/>
+      <w:lvlJc w:val="right"/>
+      <w:pPr>
+        <w:ind w:left="4320" w:hanging="180"/>
+      </w:pPr>
+    </w:lvl>
+    <w:lvl w:ilvl="6" w:tplc="0409000F" w:tentative="1">
+      <w:start w:val="1"/>
+      <w:numFmt w:val="decimal"/>
+      <w:lvlText w:val="%7."/>
+      <w:lvlJc w:val="left"/>
+      <w:pPr>
+        <w:ind w:left="5040" w:hanging="360"/>
+      </w:pPr>
+    </w:lvl>
+    <w:lvl w:ilvl="7" w:tplc="04090019" w:tentative="1">
+      <w:start w:val="1"/>
+      <w:numFmt w:val="lowerLetter"/>
+      <w:lvlText w:val="%8."/>
+      <w:lvlJc w:val="left"/>
+      <w:pPr>
+        <w:ind w:left="5760" w:hanging="360"/>
+      </w:pPr>
+    </w:lvl>
+    <w:lvl w:ilvl="8" w:tplc="0409001B" w:tentative="1">
+      <w:start w:val="1"/>
+      <w:numFmt w:val="lowerRoman"/>
+      <w:lvlText w:val="%9."/>
+      <w:lvlJc w:val="right"/>
+      <w:pPr>
+        <w:ind w:left="6480" w:hanging="180"/>
       </w:pPr>
     </w:lvl>
   </w:abstractNum>
@@ -870,6 +1078,12 @@
     <w:lvlOverride w:ilvl="8">
       <w:startOverride w:val="1"/>
     </w:lvlOverride>
+  </w:num>
+  <w:num w:numId="9" w16cid:durableId="743915075">
+    <w:abstractNumId w:val="4"/>
+  </w:num>
+  <w:num w:numId="10" w16cid:durableId="1234581412">
+    <w:abstractNumId w:val="3"/>
   </w:num>
 </w:numbering>
 </file>

</xml_diff>